<commit_message>
Diagrama de casos de uso
</commit_message>
<xml_diff>
--- a/Relatório.docx
+++ b/Relatório.docx
@@ -2890,316 +2890,148 @@
     </w:p>
     <w:p>
       <w:pPr>
+        <w:pStyle w:val="Ttulo1"/>
+        <w:rPr>
+          <w:lang w:val="pt-PT"/>
+        </w:rPr>
+      </w:pPr>
+      <w:r>
+        <w:rPr>
+          <w:lang w:val="pt-PT"/>
+        </w:rPr>
+        <w:t>Fase de Análise</w:t>
+      </w:r>
+    </w:p>
+    <w:p>
+      <w:pPr>
         <w:jc w:val="both"/>
       </w:pPr>
-      <w:r>
-        <w:t xml:space="preserve">O presente relatório encontra-se organizado na </w:t>
-      </w:r>
-      <w:r>
-        <w:t xml:space="preserve">seguinte </w:t>
-      </w:r>
-      <w:r>
-        <w:t xml:space="preserve">forma: na secção 2 descreve-se o projeto e implementação do circuito 1, realizado com portas lógicas e com circuitos integrados; na secção 3 descreve-se o projeto e implementação do circuito 2; na secção 4 descreve-se o projeto e implementação do circuito 3. Em cada uma destas secções apresenta-se ainda os resultados experimentais obtidos, ilustrando o correto funcionamento dos circuitos realizados. Finalmente, na secção 4 são apresentadas as conclusões </w:t>
-      </w:r>
-      <w:r>
-        <w:t>relativas</w:t>
-      </w:r>
-      <w:r>
-        <w:t xml:space="preserve"> à elaboração do presente trabalho. </w:t>
+      <w:bookmarkStart w:id="1" w:name="_Ref450586780"/>
+      <w:r>
+        <w:rPr>
+          <w:highlight w:val="yellow"/>
+        </w:rPr>
+        <w:t>&lt;Descrição e indicação das características do circuito a implementar&gt;</w:t>
+      </w:r>
+    </w:p>
+    <w:p>
+      <w:pPr>
+        <w:pStyle w:val="Ttulo2"/>
+      </w:pPr>
+      <w:r>
+        <w:t>Recolha de informação</w:t>
+      </w:r>
+    </w:p>
+    <w:p>
+      <w:pPr>
+        <w:pStyle w:val="Ttulo2"/>
+      </w:pPr>
+      <w:r>
+        <w:t>Sistemas semelhantes</w:t>
+      </w:r>
+    </w:p>
+    <w:p>
+      <w:pPr>
+        <w:pStyle w:val="Ttulo2"/>
+      </w:pPr>
+      <w:r>
+        <w:t>Funcionalidades</w:t>
+      </w:r>
+      <w:bookmarkEnd w:id="1"/>
+    </w:p>
+    <w:p>
+      <w:pPr>
+        <w:pStyle w:val="Ttulo3"/>
+      </w:pPr>
+      <w:r>
+        <w:t>Requisitos Funcionais</w:t>
+      </w:r>
+    </w:p>
+    <w:p>
+      <w:pPr>
+        <w:pStyle w:val="Ttulo3"/>
+      </w:pPr>
+      <w:r>
+        <w:t>Requisitos Não Funcionais</w:t>
+      </w:r>
+    </w:p>
+    <w:p>
+      <w:pPr>
+        <w:pStyle w:val="Ttulo2"/>
+      </w:pPr>
+      <w:r>
+        <w:t>Casos de uso</w:t>
       </w:r>
     </w:p>
     <w:p>
       <w:pPr>
         <w:jc w:val="both"/>
       </w:pPr>
-      <w:r>
-        <w:t xml:space="preserve">Em anexo a este relatório encontram-se os ficheiros correspondentes aos diversos circuitos implementados no </w:t>
+      <w:bookmarkStart w:id="2" w:name="_GoBack"/>
+      <w:bookmarkEnd w:id="2"/>
+    </w:p>
+    <w:p>
+      <w:pPr>
+        <w:pStyle w:val="Ttulo1"/>
+        <w:rPr>
+          <w:lang w:val="pt-PT"/>
+        </w:rPr>
+      </w:pPr>
+      <w:r>
+        <w:rPr>
+          <w:lang w:val="pt-PT"/>
+        </w:rPr>
+        <w:t>Fase de Desenho</w:t>
+      </w:r>
+    </w:p>
+    <w:p>
+      <w:pPr>
+        <w:jc w:val="both"/>
+      </w:pPr>
+      <w:r>
+        <w:rPr>
+          <w:highlight w:val="yellow"/>
+        </w:rPr>
+        <w:t>&lt;Descrição da metodologia a utilizar para desenvolvimento do circuito 2&gt;</w:t>
+      </w:r>
+    </w:p>
+    <w:p>
+      <w:pPr>
+        <w:jc w:val="both"/>
+      </w:pPr>
+    </w:p>
+    <w:p>
+      <w:pPr>
+        <w:pStyle w:val="Ttulo2"/>
+      </w:pPr>
+      <w:r>
+        <w:t xml:space="preserve"> </w:t>
+      </w:r>
+      <w:bookmarkStart w:id="3" w:name="_Toc530225745"/>
+      <w:r>
+        <w:t>Somador de dois bi</w:t>
+      </w:r>
+      <w:r>
+        <w:t>t</w:t>
+      </w:r>
+      <w:r>
+        <w:t xml:space="preserve">s com </w:t>
       </w:r>
       <w:proofErr w:type="spellStart"/>
       <w:r>
-        <w:t>DigitalWorks</w:t>
+        <w:rPr>
+          <w:i/>
+        </w:rPr>
+        <w:t>carry</w:t>
       </w:r>
       <w:proofErr w:type="spellEnd"/>
       <w:r>
-        <w:t>:</w:t>
-      </w:r>
-    </w:p>
-    <w:p>
-      <w:pPr>
-        <w:pStyle w:val="PargrafodaLista"/>
-        <w:numPr>
-          <w:ilvl w:val="0"/>
-          <w:numId w:val="8"/>
-        </w:numPr>
-        <w:jc w:val="both"/>
-      </w:pPr>
-      <w:r>
-        <w:rPr>
-          <w:b/>
-        </w:rPr>
-        <w:t>circuito1_pl.dwm</w:t>
-      </w:r>
-      <w:r>
-        <w:t>: implementação do circuito 1 recorrendo a portas lógicas;</w:t>
-      </w:r>
-    </w:p>
-    <w:p>
-      <w:pPr>
-        <w:pStyle w:val="PargrafodaLista"/>
-        <w:numPr>
-          <w:ilvl w:val="0"/>
-          <w:numId w:val="8"/>
-        </w:numPr>
-        <w:jc w:val="both"/>
-      </w:pPr>
-      <w:r>
-        <w:rPr>
-          <w:b/>
-        </w:rPr>
-        <w:t>circuito2</w:t>
-      </w:r>
-      <w:r>
-        <w:rPr>
-          <w:b/>
-        </w:rPr>
-        <w:t>_ic</w:t>
-      </w:r>
-      <w:r>
-        <w:rPr>
-          <w:b/>
-        </w:rPr>
-        <w:t>.dwm</w:t>
-      </w:r>
-      <w:r>
-        <w:t>: implementação do circuito 1 recorrendo a circuitos integrados;</w:t>
-      </w:r>
-    </w:p>
-    <w:p>
-      <w:pPr>
-        <w:pStyle w:val="PargrafodaLista"/>
-        <w:numPr>
-          <w:ilvl w:val="0"/>
-          <w:numId w:val="8"/>
-        </w:numPr>
-        <w:jc w:val="both"/>
-        <w:rPr>
-          <w:b/>
-        </w:rPr>
-      </w:pPr>
-      <w:r>
-        <w:rPr>
-          <w:b/>
-        </w:rPr>
-        <w:t>sum</w:t>
-      </w:r>
-      <w:r>
-        <w:rPr>
-          <w:b/>
-        </w:rPr>
-        <w:t>1</w:t>
-      </w:r>
-      <w:r>
-        <w:rPr>
-          <w:b/>
-        </w:rPr>
-        <w:t>.dwm</w:t>
-      </w:r>
-      <w:r>
-        <w:t xml:space="preserve">: macro com a implementação do somador de dois bits com </w:t>
-      </w:r>
-      <w:proofErr w:type="spellStart"/>
-      <w:r>
         <w:rPr>
           <w:i/>
         </w:rPr>
-        <w:t>carry</w:t>
-      </w:r>
-      <w:proofErr w:type="spellEnd"/>
-      <w:r>
-        <w:rPr>
-          <w:i/>
-        </w:rPr>
         <w:t xml:space="preserve"> in</w:t>
       </w:r>
-      <w:r>
-        <w:t>;</w:t>
-      </w:r>
-    </w:p>
-    <w:p>
-      <w:pPr>
-        <w:pStyle w:val="PargrafodaLista"/>
-        <w:numPr>
-          <w:ilvl w:val="0"/>
-          <w:numId w:val="8"/>
-        </w:numPr>
-        <w:jc w:val="both"/>
-        <w:rPr>
-          <w:b/>
-        </w:rPr>
-      </w:pPr>
-      <w:r>
-        <w:rPr>
-          <w:b/>
-        </w:rPr>
-        <w:t>sum</w:t>
-      </w:r>
-      <w:r>
-        <w:rPr>
-          <w:b/>
-        </w:rPr>
-        <w:t>4</w:t>
-      </w:r>
-      <w:r>
-        <w:rPr>
-          <w:b/>
-        </w:rPr>
-        <w:t>.dwm</w:t>
-      </w:r>
-      <w:r>
-        <w:t xml:space="preserve">: macro com a implementação do somador de duas variáveis com </w:t>
-      </w:r>
-      <w:r>
-        <w:t>quatro</w:t>
-      </w:r>
-      <w:r>
-        <w:t xml:space="preserve"> bits;</w:t>
-      </w:r>
-    </w:p>
-    <w:p>
-      <w:pPr>
-        <w:pStyle w:val="PargrafodaLista"/>
-        <w:numPr>
-          <w:ilvl w:val="0"/>
-          <w:numId w:val="8"/>
-        </w:numPr>
-        <w:jc w:val="both"/>
-        <w:rPr>
-          <w:b/>
-        </w:rPr>
-      </w:pPr>
-      <w:r>
-        <w:rPr>
-          <w:b/>
-        </w:rPr>
-        <w:t>test_sum</w:t>
-      </w:r>
-      <w:r>
-        <w:rPr>
-          <w:b/>
-        </w:rPr>
-        <w:t>4</w:t>
-      </w:r>
-      <w:r>
-        <w:rPr>
-          <w:b/>
-        </w:rPr>
-        <w:t>.dwm</w:t>
-      </w:r>
-      <w:r>
-        <w:t>:</w:t>
-      </w:r>
-      <w:r>
-        <w:t xml:space="preserve"> circuito de teste da macro sum</w:t>
-      </w:r>
-      <w:r>
-        <w:t>4</w:t>
-      </w:r>
-      <w:r>
-        <w:t>, para ilustração do funcionamento do circuito s</w:t>
-      </w:r>
-      <w:r>
-        <w:t xml:space="preserve">omador de dois números de </w:t>
-      </w:r>
-      <w:r>
-        <w:t>quatro</w:t>
-      </w:r>
-      <w:r>
-        <w:t xml:space="preserve"> bits;</w:t>
-      </w:r>
-    </w:p>
-    <w:p>
-      <w:pPr>
-        <w:pStyle w:val="PargrafodaLista"/>
-        <w:numPr>
-          <w:ilvl w:val="0"/>
-          <w:numId w:val="8"/>
-        </w:numPr>
-        <w:jc w:val="both"/>
-        <w:rPr>
-          <w:b/>
-        </w:rPr>
-      </w:pPr>
-      <w:r>
-        <w:rPr>
-          <w:b/>
-        </w:rPr>
-        <w:t>mult</w:t>
-      </w:r>
-      <w:r>
-        <w:rPr>
-          <w:b/>
-        </w:rPr>
-        <w:t>4</w:t>
-      </w:r>
-      <w:r>
-        <w:rPr>
-          <w:b/>
-        </w:rPr>
-        <w:t>.dwm</w:t>
-      </w:r>
-      <w:r>
-        <w:t xml:space="preserve">: circuito com a implementação do multiplicador de dois números de </w:t>
-      </w:r>
-      <w:r>
-        <w:t>quatro</w:t>
-      </w:r>
-      <w:r>
-        <w:t xml:space="preserve"> </w:t>
-      </w:r>
-      <w:r>
-        <w:t>hfghfghfghfghfghfghfghgfhfghfghfghfghfghfghgfhfg</w:t>
-      </w:r>
-      <w:bookmarkStart w:id="1" w:name="_GoBack"/>
-      <w:bookmarkEnd w:id="1"/>
-      <w:r>
-        <w:t>bits.</w:t>
-      </w:r>
-      <w:r>
-        <w:t>546456456456456456546456456456546456456456fgjhfhfghfghfghfghfghfg</w:t>
-      </w:r>
-    </w:p>
-    <w:p>
-      <w:pPr>
-        <w:pStyle w:val="Ttulo1"/>
-        <w:rPr>
-          <w:lang w:val="pt-PT"/>
-        </w:rPr>
-      </w:pPr>
-      <w:bookmarkStart w:id="2" w:name="_Toc530225739"/>
-      <w:r>
-        <w:rPr>
-          <w:lang w:val="pt-PT"/>
-        </w:rPr>
-        <w:t>Implementação do Circuito 1</w:t>
-      </w:r>
-      <w:bookmarkEnd w:id="2"/>
-    </w:p>
-    <w:p>
-      <w:pPr>
-        <w:jc w:val="both"/>
-      </w:pPr>
-      <w:bookmarkStart w:id="3" w:name="_Ref450586780"/>
-      <w:r>
-        <w:rPr>
-          <w:highlight w:val="yellow"/>
-        </w:rPr>
-        <w:t>&lt;Descrição e indicação das características do circuito a implementar&gt;</w:t>
-      </w:r>
-    </w:p>
-    <w:p>
-      <w:pPr>
-        <w:jc w:val="both"/>
-      </w:pPr>
+      <w:bookmarkEnd w:id="3"/>
     </w:p>
     <w:p>
       <w:pPr>
@@ -3231,8 +3063,11 @@
     <w:p>
       <w:pPr>
         <w:pStyle w:val="Legenda"/>
-      </w:pPr>
-      <w:bookmarkStart w:id="4" w:name="_Toc530225750"/>
+        <w:rPr>
+          <w:i/>
+        </w:rPr>
+      </w:pPr>
+      <w:bookmarkStart w:id="4" w:name="_Toc530225752"/>
       <w:r>
         <w:t xml:space="preserve">Tabela </w:t>
       </w:r>
@@ -3258,7 +3093,7 @@
         <w:rPr>
           <w:noProof/>
         </w:rPr>
-        <w:t>1</w:t>
+        <w:t>3</w:t>
       </w:r>
       <w:r>
         <w:rPr>
@@ -3270,7 +3105,24 @@
         <w:t xml:space="preserve"> – </w:t>
       </w:r>
       <w:r>
-        <w:t>Tabela de verdade para o Circuito 1</w:t>
+        <w:t>Tabela de verdade para o somador de dois bits</w:t>
+      </w:r>
+      <w:r>
+        <w:t xml:space="preserve"> com </w:t>
+      </w:r>
+      <w:proofErr w:type="spellStart"/>
+      <w:r>
+        <w:rPr>
+          <w:i/>
+        </w:rPr>
+        <w:t>carry</w:t>
+      </w:r>
+      <w:proofErr w:type="spellEnd"/>
+      <w:r>
+        <w:rPr>
+          <w:i/>
+        </w:rPr>
+        <w:t xml:space="preserve"> in</w:t>
       </w:r>
       <w:bookmarkEnd w:id="4"/>
     </w:p>
@@ -3332,8 +3184,11 @@
     <w:p>
       <w:pPr>
         <w:pStyle w:val="Legenda"/>
-      </w:pPr>
-      <w:bookmarkStart w:id="5" w:name="_Toc530225751"/>
+        <w:rPr>
+          <w:i/>
+        </w:rPr>
+      </w:pPr>
+      <w:bookmarkStart w:id="5" w:name="_Toc530225753"/>
       <w:r>
         <w:t xml:space="preserve">Tabela </w:t>
       </w:r>
@@ -3359,7 +3214,7 @@
         <w:rPr>
           <w:noProof/>
         </w:rPr>
-        <w:t>2</w:t>
+        <w:t>4</w:t>
       </w:r>
       <w:r>
         <w:rPr>
@@ -3379,7 +3234,24 @@
       </w:r>
       <w:proofErr w:type="spellEnd"/>
       <w:r>
-        <w:t xml:space="preserve"> Circuito 1</w:t>
+        <w:t xml:space="preserve"> para o somador de dois bits</w:t>
+      </w:r>
+      <w:r>
+        <w:t xml:space="preserve"> com </w:t>
+      </w:r>
+      <w:proofErr w:type="spellStart"/>
+      <w:r>
+        <w:rPr>
+          <w:i/>
+        </w:rPr>
+        <w:t>carry</w:t>
+      </w:r>
+      <w:proofErr w:type="spellEnd"/>
+      <w:r>
+        <w:rPr>
+          <w:i/>
+        </w:rPr>
+        <w:t xml:space="preserve"> in</w:t>
       </w:r>
       <w:bookmarkEnd w:id="5"/>
     </w:p>
@@ -3404,1115 +3276,13 @@
           <w:b/>
           <w:u w:val="single"/>
         </w:rPr>
-        <w:t>Equações para realização do circuito 1</w:t>
-      </w:r>
-    </w:p>
-    <w:p>
-      <w:pPr>
-        <w:jc w:val="both"/>
-      </w:pPr>
-    </w:p>
-    <w:p>
-      <w:pPr>
-        <w:jc w:val="both"/>
-      </w:pPr>
-      <w:r>
-        <w:rPr>
-          <w:highlight w:val="yellow"/>
-        </w:rPr>
-        <w:lastRenderedPageBreak/>
-        <w:t>&lt;equações algébricas para realização do circuito 1&gt;</w:t>
-      </w:r>
-    </w:p>
-    <w:p>
-      <w:pPr>
-        <w:jc w:val="both"/>
-      </w:pPr>
-    </w:p>
-    <w:p>
-      <w:pPr>
-        <w:pStyle w:val="Ttulo2"/>
-      </w:pPr>
-      <w:bookmarkStart w:id="6" w:name="_Toc530225740"/>
-      <w:r>
-        <w:t xml:space="preserve">Circuito Realizado no </w:t>
-      </w:r>
-      <w:proofErr w:type="spellStart"/>
-      <w:r>
-        <w:t>DigitalWorks</w:t>
-      </w:r>
-      <w:proofErr w:type="spellEnd"/>
-      <w:r>
-        <w:t xml:space="preserve"> (portas lógicas)</w:t>
-      </w:r>
-      <w:bookmarkEnd w:id="6"/>
-    </w:p>
-    <w:p>
-      <w:pPr>
-        <w:jc w:val="both"/>
-      </w:pPr>
-      <w:r>
-        <w:t xml:space="preserve">Na </w:t>
-      </w:r>
-      <w:r>
-        <w:fldChar w:fldCharType="begin"/>
-      </w:r>
-      <w:r>
-        <w:instrText xml:space="preserve"> REF _Ref468098944 \h </w:instrText>
-      </w:r>
-      <w:r>
-        <w:instrText xml:space="preserve"> \* MERGEFORMAT </w:instrText>
-      </w:r>
-      <w:r>
-        <w:fldChar w:fldCharType="separate"/>
-      </w:r>
-      <w:r>
-        <w:t xml:space="preserve">Figura </w:t>
-      </w:r>
-      <w:r>
-        <w:t>1</w:t>
-      </w:r>
-      <w:r>
-        <w:fldChar w:fldCharType="end"/>
-      </w:r>
-      <w:r>
-        <w:t xml:space="preserve"> mostra-se o circuito realizado no </w:t>
-      </w:r>
-      <w:proofErr w:type="spellStart"/>
-      <w:r>
-        <w:t>DigitalWorks</w:t>
-      </w:r>
-      <w:proofErr w:type="spellEnd"/>
-      <w:r>
-        <w:t xml:space="preserve"> para implementação do Circuito 1, utilizando portas lógicas.</w:t>
-      </w:r>
-    </w:p>
-    <w:p>
-      <w:pPr>
-        <w:jc w:val="center"/>
-      </w:pPr>
-      <w:r>
-        <w:rPr>
-          <w:highlight w:val="yellow"/>
-        </w:rPr>
-        <w:t>&lt;imagem do circuito implementado&gt;</w:t>
-      </w:r>
-    </w:p>
-    <w:p>
-      <w:pPr>
-        <w:pStyle w:val="Legenda"/>
-      </w:pPr>
-      <w:bookmarkStart w:id="7" w:name="_Ref468098944"/>
-      <w:bookmarkStart w:id="8" w:name="_Toc530225722"/>
-      <w:bookmarkEnd w:id="3"/>
-      <w:r>
-        <w:t xml:space="preserve">Figura </w:t>
-      </w:r>
-      <w:r>
-        <w:rPr>
-          <w:noProof/>
-        </w:rPr>
-        <w:fldChar w:fldCharType="begin"/>
-      </w:r>
-      <w:r>
-        <w:rPr>
-          <w:noProof/>
-        </w:rPr>
-        <w:instrText xml:space="preserve"> SEQ Figura \* ARABIC </w:instrText>
-      </w:r>
-      <w:r>
-        <w:rPr>
-          <w:noProof/>
-        </w:rPr>
-        <w:fldChar w:fldCharType="separate"/>
-      </w:r>
-      <w:r>
-        <w:rPr>
-          <w:noProof/>
-        </w:rPr>
-        <w:t>1</w:t>
-      </w:r>
-      <w:r>
-        <w:rPr>
-          <w:noProof/>
-        </w:rPr>
-        <w:fldChar w:fldCharType="end"/>
-      </w:r>
-      <w:bookmarkEnd w:id="7"/>
-      <w:r>
-        <w:t xml:space="preserve"> – </w:t>
-      </w:r>
-      <w:r>
-        <w:t xml:space="preserve">Circuito realizado no </w:t>
-      </w:r>
-      <w:proofErr w:type="spellStart"/>
-      <w:r>
-        <w:t>DigitalWorks</w:t>
-      </w:r>
-      <w:proofErr w:type="spellEnd"/>
-      <w:r>
-        <w:t xml:space="preserve"> utilizando portas lógicas</w:t>
-      </w:r>
-      <w:bookmarkEnd w:id="8"/>
-    </w:p>
-    <w:p>
-      <w:pPr>
-        <w:jc w:val="both"/>
-      </w:pPr>
-    </w:p>
-    <w:p>
-      <w:pPr>
-        <w:pStyle w:val="Ttulo2"/>
-      </w:pPr>
-      <w:bookmarkStart w:id="9" w:name="_Toc530225741"/>
-      <w:r>
-        <w:t>Resultados experimentais</w:t>
-      </w:r>
-      <w:bookmarkEnd w:id="9"/>
-    </w:p>
-    <w:p>
-      <w:pPr>
-        <w:jc w:val="both"/>
-      </w:pPr>
-      <w:r>
-        <w:rPr>
-          <w:highlight w:val="yellow"/>
-        </w:rPr>
-        <w:t xml:space="preserve">&lt;Na </w:t>
-      </w:r>
-      <w:proofErr w:type="gramStart"/>
-      <w:r>
-        <w:rPr>
-          <w:highlight w:val="yellow"/>
-        </w:rPr>
-        <w:t>figura….</w:t>
-      </w:r>
-      <w:proofErr w:type="gramEnd"/>
-      <w:r>
-        <w:rPr>
-          <w:highlight w:val="yellow"/>
-        </w:rPr>
-        <w:t>. &gt;</w:t>
-      </w:r>
-    </w:p>
-    <w:p>
-      <w:pPr>
-        <w:jc w:val="center"/>
-      </w:pPr>
-      <w:r>
-        <w:rPr>
-          <w:highlight w:val="yellow"/>
-        </w:rPr>
-        <w:t>&lt;imagem de exemplo de funcionamento do circuito &gt;</w:t>
-      </w:r>
-    </w:p>
-    <w:p>
-      <w:pPr>
-        <w:pStyle w:val="Legenda"/>
-      </w:pPr>
-      <w:bookmarkStart w:id="10" w:name="_Toc530225723"/>
-      <w:r>
-        <w:t xml:space="preserve">Figura </w:t>
-      </w:r>
-      <w:r>
-        <w:rPr>
-          <w:noProof/>
-        </w:rPr>
-        <w:fldChar w:fldCharType="begin"/>
-      </w:r>
-      <w:r>
-        <w:rPr>
-          <w:noProof/>
-        </w:rPr>
-        <w:instrText xml:space="preserve"> SEQ Figura \* ARABIC </w:instrText>
-      </w:r>
-      <w:r>
-        <w:rPr>
-          <w:noProof/>
-        </w:rPr>
-        <w:fldChar w:fldCharType="separate"/>
-      </w:r>
-      <w:r>
-        <w:rPr>
-          <w:noProof/>
-        </w:rPr>
-        <w:t>2</w:t>
-      </w:r>
-      <w:r>
-        <w:rPr>
-          <w:noProof/>
-        </w:rPr>
-        <w:fldChar w:fldCharType="end"/>
-      </w:r>
-      <w:r>
-        <w:t xml:space="preserve"> – </w:t>
-      </w:r>
-      <w:r>
-        <w:t>Exemplo de funcionamento do circuito para k=&lt;</w:t>
-      </w:r>
-      <w:proofErr w:type="spellStart"/>
-      <w:r>
-        <w:t>xx</w:t>
-      </w:r>
-      <w:proofErr w:type="spellEnd"/>
-      <w:r>
-        <w:t>&gt;</w:t>
-      </w:r>
-      <w:bookmarkEnd w:id="10"/>
-    </w:p>
-    <w:p>
-      <w:pPr>
-        <w:jc w:val="both"/>
-      </w:pPr>
-    </w:p>
-    <w:p>
-      <w:pPr>
-        <w:jc w:val="center"/>
-      </w:pPr>
-      <w:r>
-        <w:rPr>
-          <w:highlight w:val="yellow"/>
-        </w:rPr>
-        <w:t>&lt;imagem de exemplo de funcionamento do circuito &gt;</w:t>
-      </w:r>
-    </w:p>
-    <w:p>
-      <w:pPr>
-        <w:pStyle w:val="Legenda"/>
-      </w:pPr>
-      <w:bookmarkStart w:id="11" w:name="_Toc530225724"/>
-      <w:r>
-        <w:t xml:space="preserve">Figura </w:t>
-      </w:r>
-      <w:r>
-        <w:rPr>
-          <w:noProof/>
-        </w:rPr>
-        <w:fldChar w:fldCharType="begin"/>
-      </w:r>
-      <w:r>
-        <w:rPr>
-          <w:noProof/>
-        </w:rPr>
-        <w:instrText xml:space="preserve"> SEQ Figura \* ARABIC </w:instrText>
-      </w:r>
-      <w:r>
-        <w:rPr>
-          <w:noProof/>
-        </w:rPr>
-        <w:fldChar w:fldCharType="separate"/>
-      </w:r>
-      <w:r>
-        <w:rPr>
-          <w:noProof/>
-        </w:rPr>
-        <w:t>3</w:t>
-      </w:r>
-      <w:r>
-        <w:rPr>
-          <w:noProof/>
-        </w:rPr>
-        <w:fldChar w:fldCharType="end"/>
-      </w:r>
-      <w:r>
-        <w:t xml:space="preserve"> – </w:t>
-      </w:r>
-      <w:r>
-        <w:t>Exemplo de funcionamento do circuito para k=&lt;</w:t>
-      </w:r>
-      <w:proofErr w:type="spellStart"/>
-      <w:r>
-        <w:t>xx</w:t>
-      </w:r>
-      <w:proofErr w:type="spellEnd"/>
-      <w:r>
-        <w:t>&gt;</w:t>
-      </w:r>
-      <w:bookmarkEnd w:id="11"/>
-    </w:p>
-    <w:p>
-      <w:pPr>
-        <w:jc w:val="both"/>
-      </w:pPr>
-    </w:p>
-    <w:p>
-      <w:pPr>
-        <w:pStyle w:val="Ttulo2"/>
-      </w:pPr>
-      <w:bookmarkStart w:id="12" w:name="_Toc530225742"/>
-      <w:r>
-        <w:t xml:space="preserve">Circuito Realizado no </w:t>
-      </w:r>
-      <w:proofErr w:type="spellStart"/>
-      <w:r>
-        <w:t>DigitalWorks</w:t>
-      </w:r>
-      <w:proofErr w:type="spellEnd"/>
-      <w:r>
-        <w:t xml:space="preserve"> (circuitos integrados)</w:t>
-      </w:r>
-      <w:bookmarkEnd w:id="12"/>
-    </w:p>
-    <w:p>
-      <w:pPr>
-        <w:jc w:val="both"/>
-      </w:pPr>
-      <w:r>
-        <w:t xml:space="preserve">Para realização do circuito 1 recorrendo apenas a circuitos integrados, foram utilizados os </w:t>
-      </w:r>
-      <w:proofErr w:type="spellStart"/>
-      <w:r>
-        <w:t>ICs</w:t>
-      </w:r>
-      <w:proofErr w:type="spellEnd"/>
-      <w:r>
-        <w:t xml:space="preserve">: </w:t>
-      </w:r>
-      <w:r>
-        <w:rPr>
-          <w:highlight w:val="yellow"/>
-        </w:rPr>
-        <w:t>&lt;nome e funções realizadas&gt;</w:t>
-      </w:r>
-      <w:r>
-        <w:t>.</w:t>
-      </w:r>
-    </w:p>
-    <w:p>
-      <w:pPr>
-        <w:jc w:val="both"/>
-      </w:pPr>
-    </w:p>
-    <w:p>
-      <w:pPr>
-        <w:jc w:val="center"/>
-      </w:pPr>
-      <w:r>
-        <w:rPr>
-          <w:highlight w:val="yellow"/>
-        </w:rPr>
-        <w:t xml:space="preserve">&lt;imagem dos </w:t>
-      </w:r>
-      <w:proofErr w:type="spellStart"/>
-      <w:r>
-        <w:rPr>
-          <w:highlight w:val="yellow"/>
-        </w:rPr>
-        <w:t>ICs</w:t>
-      </w:r>
-      <w:proofErr w:type="spellEnd"/>
-      <w:r>
-        <w:rPr>
-          <w:highlight w:val="yellow"/>
-        </w:rPr>
-        <w:t xml:space="preserve"> utilizados e correspondentes funções&gt;</w:t>
-      </w:r>
-    </w:p>
-    <w:p>
-      <w:pPr>
-        <w:pStyle w:val="Legenda"/>
-      </w:pPr>
-      <w:bookmarkStart w:id="13" w:name="_Toc530225725"/>
-      <w:r>
-        <w:t xml:space="preserve">Figura </w:t>
-      </w:r>
-      <w:r>
-        <w:rPr>
-          <w:noProof/>
-        </w:rPr>
-        <w:fldChar w:fldCharType="begin"/>
-      </w:r>
-      <w:r>
-        <w:rPr>
-          <w:noProof/>
-        </w:rPr>
-        <w:instrText xml:space="preserve"> SEQ Figura \* ARABIC </w:instrText>
-      </w:r>
-      <w:r>
-        <w:rPr>
-          <w:noProof/>
-        </w:rPr>
-        <w:fldChar w:fldCharType="separate"/>
-      </w:r>
-      <w:r>
-        <w:rPr>
-          <w:noProof/>
-        </w:rPr>
-        <w:t>4</w:t>
-      </w:r>
-      <w:r>
-        <w:rPr>
-          <w:noProof/>
-        </w:rPr>
-        <w:fldChar w:fldCharType="end"/>
-      </w:r>
-      <w:r>
-        <w:t xml:space="preserve"> – </w:t>
-      </w:r>
-      <w:r>
-        <w:t>Circuitos integrados utilizados para realização do circuito 1</w:t>
-      </w:r>
-      <w:bookmarkEnd w:id="13"/>
-    </w:p>
-    <w:p>
-      <w:pPr>
-        <w:jc w:val="both"/>
-      </w:pPr>
-    </w:p>
-    <w:p>
-      <w:pPr>
-        <w:jc w:val="both"/>
-      </w:pPr>
-      <w:r>
-        <w:t xml:space="preserve">Na </w:t>
-      </w:r>
-      <w:r>
-        <w:fldChar w:fldCharType="begin"/>
-      </w:r>
-      <w:r>
-        <w:instrText xml:space="preserve"> REF _Ref468105088 \h </w:instrText>
-      </w:r>
-      <w:r>
-        <w:fldChar w:fldCharType="separate"/>
-      </w:r>
-      <w:r>
-        <w:t xml:space="preserve">Figura </w:t>
-      </w:r>
-      <w:r>
-        <w:rPr>
-          <w:noProof/>
-        </w:rPr>
-        <w:t>5</w:t>
-      </w:r>
-      <w:r>
-        <w:fldChar w:fldCharType="end"/>
-      </w:r>
-      <w:r>
-        <w:t xml:space="preserve"> </w:t>
-      </w:r>
-      <w:r>
-        <w:t xml:space="preserve">mostra-se o circuito realizado no </w:t>
-      </w:r>
-      <w:proofErr w:type="spellStart"/>
-      <w:r>
-        <w:t>DigitalWorks</w:t>
-      </w:r>
-      <w:proofErr w:type="spellEnd"/>
-      <w:r>
-        <w:t xml:space="preserve"> para implementação do Circuito 1, utilizando </w:t>
-      </w:r>
-      <w:r>
-        <w:t>circuitos integrados</w:t>
-      </w:r>
-      <w:r>
-        <w:t>.</w:t>
-      </w:r>
-    </w:p>
-    <w:p>
-      <w:pPr>
-        <w:jc w:val="center"/>
-      </w:pPr>
-      <w:r>
-        <w:rPr>
-          <w:highlight w:val="yellow"/>
-        </w:rPr>
-        <w:t>&lt;imagem do circuito implementado&gt;</w:t>
-      </w:r>
-    </w:p>
-    <w:p>
-      <w:pPr>
-        <w:pStyle w:val="Legenda"/>
-      </w:pPr>
-      <w:bookmarkStart w:id="14" w:name="_Ref468105088"/>
-      <w:bookmarkStart w:id="15" w:name="_Toc530225726"/>
-      <w:r>
-        <w:t xml:space="preserve">Figura </w:t>
-      </w:r>
-      <w:r>
-        <w:rPr>
-          <w:noProof/>
-        </w:rPr>
-        <w:fldChar w:fldCharType="begin"/>
-      </w:r>
-      <w:r>
-        <w:rPr>
-          <w:noProof/>
-        </w:rPr>
-        <w:instrText xml:space="preserve"> SEQ Figura \* ARABIC </w:instrText>
-      </w:r>
-      <w:r>
-        <w:rPr>
-          <w:noProof/>
-        </w:rPr>
-        <w:fldChar w:fldCharType="separate"/>
-      </w:r>
-      <w:r>
-        <w:rPr>
-          <w:noProof/>
-        </w:rPr>
-        <w:t>5</w:t>
-      </w:r>
-      <w:r>
-        <w:rPr>
-          <w:noProof/>
-        </w:rPr>
-        <w:fldChar w:fldCharType="end"/>
-      </w:r>
-      <w:bookmarkEnd w:id="14"/>
-      <w:r>
-        <w:t xml:space="preserve"> – </w:t>
-      </w:r>
-      <w:r>
-        <w:t xml:space="preserve">Circuito realizado no </w:t>
-      </w:r>
-      <w:proofErr w:type="spellStart"/>
-      <w:r>
-        <w:t>DigitalWorks</w:t>
-      </w:r>
-      <w:proofErr w:type="spellEnd"/>
-      <w:r>
-        <w:t xml:space="preserve"> utilizando circuitos integrados</w:t>
-      </w:r>
-      <w:bookmarkEnd w:id="15"/>
-    </w:p>
-    <w:p>
-      <w:pPr>
-        <w:jc w:val="both"/>
-      </w:pPr>
-    </w:p>
-    <w:p>
-      <w:pPr>
-        <w:pStyle w:val="Ttulo2"/>
-      </w:pPr>
-      <w:bookmarkStart w:id="16" w:name="_Toc530225743"/>
-      <w:r>
-        <w:t>Resultados experimentais</w:t>
-      </w:r>
-      <w:bookmarkEnd w:id="16"/>
-    </w:p>
-    <w:p>
-      <w:pPr>
-        <w:jc w:val="both"/>
-      </w:pPr>
-      <w:r>
-        <w:rPr>
-          <w:highlight w:val="yellow"/>
-        </w:rPr>
-        <w:t xml:space="preserve">&lt;Na </w:t>
-      </w:r>
-      <w:proofErr w:type="gramStart"/>
-      <w:r>
-        <w:rPr>
-          <w:highlight w:val="yellow"/>
-        </w:rPr>
-        <w:t>figura….</w:t>
-      </w:r>
-      <w:proofErr w:type="gramEnd"/>
-      <w:r>
-        <w:rPr>
-          <w:highlight w:val="yellow"/>
-        </w:rPr>
-        <w:t>. &gt;</w:t>
-      </w:r>
-    </w:p>
-    <w:p>
-      <w:pPr>
-        <w:jc w:val="center"/>
-      </w:pPr>
-      <w:r>
-        <w:rPr>
-          <w:highlight w:val="yellow"/>
-        </w:rPr>
-        <w:lastRenderedPageBreak/>
-        <w:t>&lt;imagem de exemplo de funcionamento do circuito &gt;</w:t>
-      </w:r>
-    </w:p>
-    <w:p>
-      <w:pPr>
-        <w:pStyle w:val="Legenda"/>
-      </w:pPr>
-      <w:bookmarkStart w:id="17" w:name="_Toc530225727"/>
-      <w:r>
-        <w:t xml:space="preserve">Figura </w:t>
-      </w:r>
-      <w:r>
-        <w:rPr>
-          <w:noProof/>
-        </w:rPr>
-        <w:fldChar w:fldCharType="begin"/>
-      </w:r>
-      <w:r>
-        <w:rPr>
-          <w:noProof/>
-        </w:rPr>
-        <w:instrText xml:space="preserve"> SEQ Figura \* ARABIC </w:instrText>
-      </w:r>
-      <w:r>
-        <w:rPr>
-          <w:noProof/>
-        </w:rPr>
-        <w:fldChar w:fldCharType="separate"/>
-      </w:r>
-      <w:r>
-        <w:rPr>
-          <w:noProof/>
-        </w:rPr>
-        <w:t>6</w:t>
-      </w:r>
-      <w:r>
-        <w:rPr>
-          <w:noProof/>
-        </w:rPr>
-        <w:fldChar w:fldCharType="end"/>
-      </w:r>
-      <w:r>
-        <w:t xml:space="preserve"> – </w:t>
-      </w:r>
-      <w:r>
-        <w:t>Exemplo de funcionamento do circuito para k=</w:t>
-      </w:r>
-      <w:r>
-        <w:rPr>
-          <w:highlight w:val="yellow"/>
-        </w:rPr>
-        <w:t>&lt;</w:t>
-      </w:r>
-      <w:proofErr w:type="spellStart"/>
-      <w:r>
-        <w:rPr>
-          <w:highlight w:val="yellow"/>
-        </w:rPr>
-        <w:t>xx</w:t>
-      </w:r>
-      <w:proofErr w:type="spellEnd"/>
-      <w:r>
-        <w:rPr>
-          <w:highlight w:val="yellow"/>
-        </w:rPr>
-        <w:t>&gt;</w:t>
-      </w:r>
-      <w:bookmarkEnd w:id="17"/>
-    </w:p>
-    <w:p>
-      <w:pPr>
-        <w:jc w:val="both"/>
-      </w:pPr>
-    </w:p>
-    <w:p>
-      <w:pPr>
-        <w:jc w:val="center"/>
-      </w:pPr>
-      <w:r>
-        <w:rPr>
-          <w:highlight w:val="yellow"/>
-        </w:rPr>
-        <w:t>&lt;imagem de exemplo de funcionamento do circuito &gt;</w:t>
-      </w:r>
-    </w:p>
-    <w:p>
-      <w:pPr>
-        <w:pStyle w:val="Legenda"/>
-      </w:pPr>
-      <w:bookmarkStart w:id="18" w:name="_Toc530225728"/>
-      <w:r>
-        <w:t xml:space="preserve">Figura </w:t>
-      </w:r>
-      <w:r>
-        <w:rPr>
-          <w:noProof/>
-        </w:rPr>
-        <w:fldChar w:fldCharType="begin"/>
-      </w:r>
-      <w:r>
-        <w:rPr>
-          <w:noProof/>
-        </w:rPr>
-        <w:instrText xml:space="preserve"> SEQ Figura \* ARABIC </w:instrText>
-      </w:r>
-      <w:r>
-        <w:rPr>
-          <w:noProof/>
-        </w:rPr>
-        <w:fldChar w:fldCharType="separate"/>
-      </w:r>
-      <w:r>
-        <w:rPr>
-          <w:noProof/>
-        </w:rPr>
-        <w:t>7</w:t>
-      </w:r>
-      <w:r>
-        <w:rPr>
-          <w:noProof/>
-        </w:rPr>
-        <w:fldChar w:fldCharType="end"/>
-      </w:r>
-      <w:r>
-        <w:t xml:space="preserve"> – </w:t>
-      </w:r>
-      <w:r>
-        <w:t>Exemplo de funcionamento do circuito para k=</w:t>
-      </w:r>
-      <w:r>
-        <w:rPr>
-          <w:highlight w:val="yellow"/>
-        </w:rPr>
-        <w:t>&lt;</w:t>
-      </w:r>
-      <w:proofErr w:type="spellStart"/>
-      <w:r>
-        <w:rPr>
-          <w:highlight w:val="yellow"/>
-        </w:rPr>
-        <w:t>xx</w:t>
-      </w:r>
-      <w:proofErr w:type="spellEnd"/>
-      <w:r>
-        <w:rPr>
-          <w:highlight w:val="yellow"/>
-        </w:rPr>
-        <w:t>&gt;</w:t>
-      </w:r>
-      <w:bookmarkEnd w:id="18"/>
-    </w:p>
-    <w:p>
-      <w:pPr>
-        <w:jc w:val="both"/>
-      </w:pPr>
-    </w:p>
-    <w:p>
-      <w:pPr>
-        <w:pStyle w:val="Ttulo1"/>
-        <w:rPr>
-          <w:lang w:val="pt-PT"/>
-        </w:rPr>
-      </w:pPr>
-      <w:bookmarkStart w:id="19" w:name="_Toc530225744"/>
-      <w:r>
-        <w:rPr>
-          <w:lang w:val="pt-PT"/>
-        </w:rPr>
-        <w:t>Implementação do Circuito 2</w:t>
-      </w:r>
-      <w:r>
-        <w:rPr>
-          <w:lang w:val="pt-PT"/>
-        </w:rPr>
-        <w:t xml:space="preserve"> (somador de </w:t>
-      </w:r>
-      <w:r>
-        <w:rPr>
-          <w:lang w:val="pt-PT"/>
-        </w:rPr>
-        <w:t>quatro</w:t>
-      </w:r>
-      <w:r>
-        <w:rPr>
-          <w:lang w:val="pt-PT"/>
-        </w:rPr>
-        <w:t xml:space="preserve"> bits)</w:t>
-      </w:r>
-      <w:bookmarkEnd w:id="19"/>
-    </w:p>
-    <w:p>
-      <w:pPr>
-        <w:jc w:val="both"/>
-      </w:pPr>
-      <w:r>
-        <w:rPr>
-          <w:highlight w:val="yellow"/>
-        </w:rPr>
-        <w:t>&lt;Descrição da metodologia a utilizar para desenvolvimento do circuito 2&gt;</w:t>
-      </w:r>
-    </w:p>
-    <w:p>
-      <w:pPr>
-        <w:jc w:val="both"/>
-      </w:pPr>
-    </w:p>
-    <w:p>
-      <w:pPr>
-        <w:pStyle w:val="Ttulo2"/>
-      </w:pPr>
-      <w:r>
-        <w:t xml:space="preserve"> </w:t>
-      </w:r>
-      <w:bookmarkStart w:id="20" w:name="_Toc530225745"/>
-      <w:r>
-        <w:t>Somador de dois bi</w:t>
-      </w:r>
-      <w:r>
-        <w:t>t</w:t>
-      </w:r>
-      <w:r>
-        <w:t xml:space="preserve">s com </w:t>
-      </w:r>
-      <w:proofErr w:type="spellStart"/>
-      <w:r>
-        <w:rPr>
-          <w:i/>
-        </w:rPr>
-        <w:t>carry</w:t>
-      </w:r>
-      <w:proofErr w:type="spellEnd"/>
-      <w:r>
-        <w:rPr>
-          <w:i/>
-        </w:rPr>
-        <w:t xml:space="preserve"> in</w:t>
-      </w:r>
-      <w:bookmarkEnd w:id="20"/>
-    </w:p>
-    <w:p>
-      <w:pPr>
-        <w:jc w:val="both"/>
+        <w:t xml:space="preserve">Equações para realização do </w:t>
+      </w:r>
+      <w:r>
         <w:rPr>
           <w:b/>
           <w:u w:val="single"/>
         </w:rPr>
-      </w:pPr>
-      <w:r>
-        <w:rPr>
-          <w:b/>
-          <w:u w:val="single"/>
-        </w:rPr>
-        <w:t>Tabela de Verdade</w:t>
-      </w:r>
-    </w:p>
-    <w:p>
-      <w:pPr>
-        <w:jc w:val="center"/>
-      </w:pPr>
-      <w:r>
-        <w:rPr>
-          <w:highlight w:val="yellow"/>
-        </w:rPr>
-        <w:t>&lt;tabela de verdade&gt;</w:t>
-      </w:r>
-    </w:p>
-    <w:p>
-      <w:pPr>
-        <w:pStyle w:val="Legenda"/>
-        <w:rPr>
-          <w:i/>
-        </w:rPr>
-      </w:pPr>
-      <w:bookmarkStart w:id="21" w:name="_Toc530225752"/>
-      <w:r>
-        <w:t xml:space="preserve">Tabela </w:t>
-      </w:r>
-      <w:r>
-        <w:rPr>
-          <w:noProof/>
-        </w:rPr>
-        <w:fldChar w:fldCharType="begin"/>
-      </w:r>
-      <w:r>
-        <w:rPr>
-          <w:noProof/>
-        </w:rPr>
-        <w:instrText xml:space="preserve"> SEQ Tabela \* ARABIC </w:instrText>
-      </w:r>
-      <w:r>
-        <w:rPr>
-          <w:noProof/>
-        </w:rPr>
-        <w:fldChar w:fldCharType="separate"/>
-      </w:r>
-      <w:r>
-        <w:rPr>
-          <w:noProof/>
-        </w:rPr>
-        <w:t>3</w:t>
-      </w:r>
-      <w:r>
-        <w:rPr>
-          <w:noProof/>
-        </w:rPr>
-        <w:fldChar w:fldCharType="end"/>
-      </w:r>
-      <w:r>
-        <w:t xml:space="preserve"> – </w:t>
-      </w:r>
-      <w:r>
-        <w:t>Tabela de verdade para o somador de dois bits</w:t>
-      </w:r>
-      <w:r>
-        <w:t xml:space="preserve"> com </w:t>
-      </w:r>
-      <w:proofErr w:type="spellStart"/>
-      <w:r>
-        <w:rPr>
-          <w:i/>
-        </w:rPr>
-        <w:t>carry</w:t>
-      </w:r>
-      <w:proofErr w:type="spellEnd"/>
-      <w:r>
-        <w:rPr>
-          <w:i/>
-        </w:rPr>
-        <w:t xml:space="preserve"> in</w:t>
-      </w:r>
-      <w:bookmarkEnd w:id="21"/>
-    </w:p>
-    <w:p>
-      <w:pPr>
-        <w:jc w:val="both"/>
-      </w:pPr>
-    </w:p>
-    <w:p>
-      <w:pPr>
-        <w:jc w:val="both"/>
-        <w:rPr>
-          <w:b/>
-          <w:u w:val="single"/>
-        </w:rPr>
-      </w:pPr>
-      <w:r>
-        <w:rPr>
-          <w:b/>
-          <w:u w:val="single"/>
-        </w:rPr>
-        <w:t xml:space="preserve">Mapas de </w:t>
-      </w:r>
-      <w:proofErr w:type="spellStart"/>
-      <w:r>
-        <w:rPr>
-          <w:b/>
-          <w:u w:val="single"/>
-        </w:rPr>
-        <w:t>Karnaugh</w:t>
-      </w:r>
-      <w:proofErr w:type="spellEnd"/>
-    </w:p>
-    <w:p>
-      <w:pPr>
-        <w:jc w:val="center"/>
-      </w:pPr>
-      <w:r>
-        <w:rPr>
-          <w:highlight w:val="yellow"/>
-        </w:rPr>
-        <w:t xml:space="preserve">&lt;mapas de </w:t>
-      </w:r>
-      <w:proofErr w:type="spellStart"/>
-      <w:r>
-        <w:rPr>
-          <w:highlight w:val="yellow"/>
-        </w:rPr>
-        <w:t>karnaugh</w:t>
-      </w:r>
-      <w:proofErr w:type="spellEnd"/>
-      <w:r>
-        <w:rPr>
-          <w:highlight w:val="yellow"/>
-        </w:rPr>
-        <w:t>&gt;</w:t>
-      </w:r>
-    </w:p>
-    <w:p>
-      <w:pPr>
-        <w:pStyle w:val="Legenda"/>
-        <w:rPr>
-          <w:i/>
-        </w:rPr>
-      </w:pPr>
-      <w:bookmarkStart w:id="22" w:name="_Toc530225753"/>
-      <w:r>
-        <w:t xml:space="preserve">Tabela </w:t>
-      </w:r>
-      <w:r>
-        <w:rPr>
-          <w:noProof/>
-        </w:rPr>
-        <w:fldChar w:fldCharType="begin"/>
-      </w:r>
-      <w:r>
-        <w:rPr>
-          <w:noProof/>
-        </w:rPr>
-        <w:instrText xml:space="preserve"> SEQ Tabela \* ARABIC </w:instrText>
-      </w:r>
-      <w:r>
-        <w:rPr>
-          <w:noProof/>
-        </w:rPr>
-        <w:fldChar w:fldCharType="separate"/>
-      </w:r>
-      <w:r>
-        <w:rPr>
-          <w:noProof/>
-        </w:rPr>
-        <w:t>4</w:t>
-      </w:r>
-      <w:r>
-        <w:rPr>
-          <w:noProof/>
-        </w:rPr>
-        <w:fldChar w:fldCharType="end"/>
-      </w:r>
-      <w:r>
-        <w:t xml:space="preserve"> – </w:t>
-      </w:r>
-      <w:r>
-        <w:t xml:space="preserve">Mapas de </w:t>
-      </w:r>
-      <w:proofErr w:type="spellStart"/>
-      <w:r>
-        <w:t>Karnaugh</w:t>
-      </w:r>
-      <w:proofErr w:type="spellEnd"/>
-      <w:r>
-        <w:t xml:space="preserve"> para o somador de dois bits</w:t>
-      </w:r>
-      <w:r>
-        <w:t xml:space="preserve"> com </w:t>
-      </w:r>
-      <w:proofErr w:type="spellStart"/>
-      <w:r>
-        <w:rPr>
-          <w:i/>
-        </w:rPr>
-        <w:t>carry</w:t>
-      </w:r>
-      <w:proofErr w:type="spellEnd"/>
-      <w:r>
-        <w:rPr>
-          <w:i/>
-        </w:rPr>
-        <w:t xml:space="preserve"> in</w:t>
-      </w:r>
-      <w:bookmarkEnd w:id="22"/>
-    </w:p>
-    <w:p>
-      <w:pPr>
-        <w:jc w:val="both"/>
-        <w:rPr>
-          <w:b/>
-        </w:rPr>
-      </w:pPr>
-    </w:p>
-    <w:p>
-      <w:pPr>
-        <w:jc w:val="both"/>
-        <w:rPr>
-          <w:b/>
-          <w:u w:val="single"/>
-        </w:rPr>
-      </w:pPr>
-      <w:r>
-        <w:rPr>
-          <w:b/>
-          <w:u w:val="single"/>
-        </w:rPr>
-        <w:t xml:space="preserve">Equações para realização do </w:t>
-      </w:r>
-      <w:r>
-        <w:rPr>
-          <w:b/>
-          <w:u w:val="single"/>
-        </w:rPr>
         <w:t>somador de dois bits</w:t>
       </w:r>
     </w:p>
@@ -4649,8 +3419,8 @@
           <w:i/>
         </w:rPr>
       </w:pPr>
-      <w:bookmarkStart w:id="23" w:name="_Ref468099979"/>
-      <w:bookmarkStart w:id="24" w:name="_Toc530225729"/>
+      <w:bookmarkStart w:id="6" w:name="_Ref468099979"/>
+      <w:bookmarkStart w:id="7" w:name="_Toc530225729"/>
       <w:r>
         <w:t xml:space="preserve">Figura </w:t>
       </w:r>
@@ -4684,7 +3454,7 @@
         </w:rPr>
         <w:fldChar w:fldCharType="end"/>
       </w:r>
-      <w:bookmarkEnd w:id="23"/>
+      <w:bookmarkEnd w:id="6"/>
       <w:r>
         <w:t xml:space="preserve"> – </w:t>
       </w:r>
@@ -4708,7 +3478,7 @@
         </w:rPr>
         <w:t xml:space="preserve"> in</w:t>
       </w:r>
-      <w:bookmarkEnd w:id="24"/>
+      <w:bookmarkEnd w:id="7"/>
     </w:p>
     <w:p>
       <w:pPr>
@@ -4719,7 +3489,7 @@
       <w:pPr>
         <w:pStyle w:val="Ttulo2"/>
       </w:pPr>
-      <w:bookmarkStart w:id="25" w:name="_Toc530225746"/>
+      <w:bookmarkStart w:id="8" w:name="_Toc530225746"/>
       <w:r>
         <w:t xml:space="preserve">Somador de dois números com </w:t>
       </w:r>
@@ -4729,7 +3499,7 @@
       <w:r>
         <w:t xml:space="preserve"> bits</w:t>
       </w:r>
-      <w:bookmarkEnd w:id="25"/>
+      <w:bookmarkEnd w:id="8"/>
     </w:p>
     <w:p>
       <w:pPr>
@@ -4794,548 +3564,478 @@
         <w:rPr>
           <w:highlight w:val="yellow"/>
         </w:rPr>
+        <w:t>&lt;imagem do circuito e desenho da macro implementada&gt;</w:t>
+      </w:r>
+    </w:p>
+    <w:p>
+      <w:pPr>
+        <w:pStyle w:val="Legenda"/>
+      </w:pPr>
+      <w:bookmarkStart w:id="9" w:name="_Ref468100111"/>
+      <w:bookmarkStart w:id="10" w:name="_Toc530225730"/>
+      <w:r>
+        <w:t xml:space="preserve">Figura </w:t>
+      </w:r>
+      <w:r>
+        <w:rPr>
+          <w:noProof/>
+        </w:rPr>
+        <w:fldChar w:fldCharType="begin"/>
+      </w:r>
+      <w:r>
+        <w:rPr>
+          <w:noProof/>
+        </w:rPr>
+        <w:instrText xml:space="preserve"> SEQ Figura \* ARABIC </w:instrText>
+      </w:r>
+      <w:r>
+        <w:rPr>
+          <w:noProof/>
+        </w:rPr>
+        <w:fldChar w:fldCharType="separate"/>
+      </w:r>
+      <w:r>
+        <w:rPr>
+          <w:noProof/>
+        </w:rPr>
+        <w:t>9</w:t>
+      </w:r>
+      <w:r>
+        <w:rPr>
+          <w:noProof/>
+        </w:rPr>
+        <w:fldChar w:fldCharType="end"/>
+      </w:r>
+      <w:bookmarkEnd w:id="9"/>
+      <w:r>
+        <w:t xml:space="preserve"> – </w:t>
+      </w:r>
+      <w:r>
+        <w:t xml:space="preserve">Macro realizada para implementação do circuito somador de </w:t>
+      </w:r>
+      <w:r>
+        <w:t xml:space="preserve">dois números com </w:t>
+      </w:r>
+      <w:r>
+        <w:t>quatro</w:t>
+      </w:r>
+      <w:r>
+        <w:t xml:space="preserve"> bits</w:t>
+      </w:r>
+      <w:bookmarkEnd w:id="10"/>
+    </w:p>
+    <w:p>
+      <w:pPr>
+        <w:jc w:val="both"/>
+      </w:pPr>
+    </w:p>
+    <w:p>
+      <w:pPr>
+        <w:pStyle w:val="Ttulo2"/>
+      </w:pPr>
+      <w:bookmarkStart w:id="11" w:name="_Toc530225747"/>
+      <w:r>
+        <w:t>Resultados experimentais</w:t>
+      </w:r>
+      <w:bookmarkEnd w:id="11"/>
+    </w:p>
+    <w:p>
+      <w:pPr>
+        <w:jc w:val="both"/>
+      </w:pPr>
+      <w:r>
+        <w:t xml:space="preserve">Na </w:t>
+      </w:r>
+      <w:r>
+        <w:fldChar w:fldCharType="begin"/>
+      </w:r>
+      <w:r>
+        <w:instrText xml:space="preserve"> REF _Ref468100471 \h </w:instrText>
+      </w:r>
+      <w:r>
+        <w:fldChar w:fldCharType="separate"/>
+      </w:r>
+      <w:r>
+        <w:t xml:space="preserve">Figura </w:t>
+      </w:r>
+      <w:r>
+        <w:rPr>
+          <w:noProof/>
+        </w:rPr>
+        <w:t>10</w:t>
+      </w:r>
+      <w:r>
+        <w:fldChar w:fldCharType="end"/>
+      </w:r>
+      <w:r>
+        <w:t xml:space="preserve"> mostra-se o circuito desenvolvido para teste do circuito somador de </w:t>
+      </w:r>
+      <w:r>
+        <w:t>quatro</w:t>
+      </w:r>
+      <w:r>
+        <w:t xml:space="preserve"> bits, utilizando a macro desenvolvida. Nas imagens seguintes ilustra-se o correto </w:t>
+      </w:r>
+      <w:r>
+        <w:t>funcionamento do</w:t>
+      </w:r>
+      <w:r>
+        <w:t xml:space="preserve"> circuito para alguns exemplos das variáveis A e B.</w:t>
+      </w:r>
+    </w:p>
+    <w:p>
+      <w:pPr>
+        <w:jc w:val="both"/>
+      </w:pPr>
+    </w:p>
+    <w:p>
+      <w:pPr>
+        <w:jc w:val="both"/>
+      </w:pPr>
+    </w:p>
+    <w:p>
+      <w:pPr>
+        <w:jc w:val="center"/>
+      </w:pPr>
+      <w:r>
+        <w:rPr>
+          <w:highlight w:val="yellow"/>
+        </w:rPr>
+        <w:t xml:space="preserve">&lt;imagem do circuito utilizado para teste do somador de </w:t>
+      </w:r>
+      <w:r>
+        <w:rPr>
+          <w:highlight w:val="yellow"/>
+        </w:rPr>
+        <w:t>quatro</w:t>
+      </w:r>
+      <w:r>
+        <w:rPr>
+          <w:highlight w:val="yellow"/>
+        </w:rPr>
+        <w:t xml:space="preserve"> bits &gt;</w:t>
+      </w:r>
+    </w:p>
+    <w:p>
+      <w:pPr>
+        <w:pStyle w:val="Legenda"/>
+      </w:pPr>
+      <w:bookmarkStart w:id="12" w:name="_Ref468100471"/>
+      <w:bookmarkStart w:id="13" w:name="_Toc530225731"/>
+      <w:r>
+        <w:t xml:space="preserve">Figura </w:t>
+      </w:r>
+      <w:r>
+        <w:rPr>
+          <w:noProof/>
+        </w:rPr>
+        <w:fldChar w:fldCharType="begin"/>
+      </w:r>
+      <w:r>
+        <w:rPr>
+          <w:noProof/>
+        </w:rPr>
+        <w:instrText xml:space="preserve"> SEQ Figura \* ARABIC </w:instrText>
+      </w:r>
+      <w:r>
+        <w:rPr>
+          <w:noProof/>
+        </w:rPr>
+        <w:fldChar w:fldCharType="separate"/>
+      </w:r>
+      <w:r>
+        <w:rPr>
+          <w:noProof/>
+        </w:rPr>
+        <w:t>10</w:t>
+      </w:r>
+      <w:r>
+        <w:rPr>
+          <w:noProof/>
+        </w:rPr>
+        <w:fldChar w:fldCharType="end"/>
+      </w:r>
+      <w:bookmarkEnd w:id="12"/>
+      <w:r>
+        <w:t xml:space="preserve"> – </w:t>
+      </w:r>
+      <w:r>
+        <w:t xml:space="preserve">Circuito de teste do somador de </w:t>
+      </w:r>
+      <w:r>
+        <w:t>quatro</w:t>
+      </w:r>
+      <w:r>
+        <w:t xml:space="preserve"> bits, realizado com a macro desenvolvida</w:t>
+      </w:r>
+      <w:bookmarkEnd w:id="13"/>
+    </w:p>
+    <w:p>
+      <w:pPr>
+        <w:jc w:val="both"/>
+      </w:pPr>
+    </w:p>
+    <w:p>
+      <w:pPr>
+        <w:jc w:val="both"/>
+      </w:pPr>
+      <w:r>
+        <w:rPr>
+          <w:highlight w:val="yellow"/>
+        </w:rPr>
+        <w:t>&lt;Na figura….. &gt;</w:t>
+      </w:r>
+    </w:p>
+    <w:p>
+      <w:pPr>
+        <w:jc w:val="center"/>
+      </w:pPr>
+      <w:r>
+        <w:rPr>
+          <w:highlight w:val="yellow"/>
+        </w:rPr>
+        <w:t>&lt;imagem de exemplo de funcionamento do circuito &gt;</w:t>
+      </w:r>
+    </w:p>
+    <w:p>
+      <w:pPr>
+        <w:pStyle w:val="Legenda"/>
+      </w:pPr>
+      <w:bookmarkStart w:id="14" w:name="_Toc530225732"/>
+      <w:r>
+        <w:t xml:space="preserve">Figura </w:t>
+      </w:r>
+      <w:r>
+        <w:rPr>
+          <w:noProof/>
+        </w:rPr>
+        <w:fldChar w:fldCharType="begin"/>
+      </w:r>
+      <w:r>
+        <w:rPr>
+          <w:noProof/>
+        </w:rPr>
+        <w:instrText xml:space="preserve"> SEQ Figura \* ARABIC </w:instrText>
+      </w:r>
+      <w:r>
+        <w:rPr>
+          <w:noProof/>
+        </w:rPr>
+        <w:fldChar w:fldCharType="separate"/>
+      </w:r>
+      <w:r>
+        <w:rPr>
+          <w:noProof/>
+        </w:rPr>
+        <w:t>11</w:t>
+      </w:r>
+      <w:r>
+        <w:rPr>
+          <w:noProof/>
+        </w:rPr>
+        <w:fldChar w:fldCharType="end"/>
+      </w:r>
+      <w:r>
+        <w:t xml:space="preserve"> – </w:t>
+      </w:r>
+      <w:r>
+        <w:t xml:space="preserve">Exemplo de funcionamento do circuito para A = </w:t>
+      </w:r>
+      <w:r>
+        <w:rPr>
+          <w:highlight w:val="yellow"/>
+        </w:rPr>
+        <w:t>&lt;</w:t>
+      </w:r>
+      <w:proofErr w:type="spellStart"/>
+      <w:r>
+        <w:rPr>
+          <w:highlight w:val="yellow"/>
+        </w:rPr>
+        <w:t>xx</w:t>
+      </w:r>
+      <w:proofErr w:type="spellEnd"/>
+      <w:r>
+        <w:rPr>
+          <w:highlight w:val="yellow"/>
+        </w:rPr>
+        <w:t>&gt;</w:t>
+      </w:r>
+      <w:r>
+        <w:t xml:space="preserve"> e B</w:t>
+      </w:r>
+      <w:r>
+        <w:t xml:space="preserve"> </w:t>
+      </w:r>
+      <w:r>
+        <w:t>=</w:t>
+      </w:r>
+      <w:r>
+        <w:t xml:space="preserve"> </w:t>
+      </w:r>
+      <w:r>
+        <w:rPr>
+          <w:highlight w:val="yellow"/>
+        </w:rPr>
+        <w:t>&lt;</w:t>
+      </w:r>
+      <w:proofErr w:type="spellStart"/>
+      <w:r>
+        <w:rPr>
+          <w:highlight w:val="yellow"/>
+        </w:rPr>
+        <w:t>xx</w:t>
+      </w:r>
+      <w:proofErr w:type="spellEnd"/>
+      <w:r>
+        <w:rPr>
+          <w:highlight w:val="yellow"/>
+        </w:rPr>
+        <w:t>&gt;</w:t>
+      </w:r>
+      <w:bookmarkEnd w:id="14"/>
+    </w:p>
+    <w:p>
+      <w:pPr>
+        <w:jc w:val="both"/>
+      </w:pPr>
+    </w:p>
+    <w:p>
+      <w:pPr>
+        <w:jc w:val="center"/>
+      </w:pPr>
+      <w:r>
+        <w:rPr>
+          <w:highlight w:val="yellow"/>
+        </w:rPr>
+        <w:t>&lt;imagem de exemplo de funcionamento do circuito &gt;</w:t>
+      </w:r>
+    </w:p>
+    <w:p>
+      <w:pPr>
+        <w:pStyle w:val="Legenda"/>
+      </w:pPr>
+      <w:bookmarkStart w:id="15" w:name="_Toc530225733"/>
+      <w:r>
+        <w:t xml:space="preserve">Figura </w:t>
+      </w:r>
+      <w:r>
+        <w:rPr>
+          <w:noProof/>
+        </w:rPr>
+        <w:fldChar w:fldCharType="begin"/>
+      </w:r>
+      <w:r>
+        <w:rPr>
+          <w:noProof/>
+        </w:rPr>
+        <w:instrText xml:space="preserve"> SEQ Figura \* ARABIC </w:instrText>
+      </w:r>
+      <w:r>
+        <w:rPr>
+          <w:noProof/>
+        </w:rPr>
+        <w:fldChar w:fldCharType="separate"/>
+      </w:r>
+      <w:r>
+        <w:rPr>
+          <w:noProof/>
+        </w:rPr>
+        <w:t>12</w:t>
+      </w:r>
+      <w:r>
+        <w:rPr>
+          <w:noProof/>
+        </w:rPr>
+        <w:fldChar w:fldCharType="end"/>
+      </w:r>
+      <w:r>
+        <w:t xml:space="preserve"> – </w:t>
+      </w:r>
+      <w:r>
+        <w:t xml:space="preserve">Exemplo de funcionamento do circuito para A = </w:t>
+      </w:r>
+      <w:r>
+        <w:rPr>
+          <w:highlight w:val="yellow"/>
+        </w:rPr>
+        <w:t>&lt;</w:t>
+      </w:r>
+      <w:proofErr w:type="spellStart"/>
+      <w:r>
+        <w:rPr>
+          <w:highlight w:val="yellow"/>
+        </w:rPr>
+        <w:t>xx</w:t>
+      </w:r>
+      <w:proofErr w:type="spellEnd"/>
+      <w:r>
+        <w:rPr>
+          <w:highlight w:val="yellow"/>
+        </w:rPr>
+        <w:t>&gt;</w:t>
+      </w:r>
+      <w:r>
+        <w:t xml:space="preserve"> e B</w:t>
+      </w:r>
+      <w:r>
+        <w:t xml:space="preserve"> </w:t>
+      </w:r>
+      <w:r>
+        <w:t>=</w:t>
+      </w:r>
+      <w:r>
+        <w:t xml:space="preserve"> </w:t>
+      </w:r>
+      <w:r>
+        <w:rPr>
+          <w:highlight w:val="yellow"/>
+        </w:rPr>
+        <w:t>&lt;</w:t>
+      </w:r>
+      <w:proofErr w:type="spellStart"/>
+      <w:r>
+        <w:rPr>
+          <w:highlight w:val="yellow"/>
+        </w:rPr>
+        <w:t>xx</w:t>
+      </w:r>
+      <w:proofErr w:type="spellEnd"/>
+      <w:r>
+        <w:rPr>
+          <w:highlight w:val="yellow"/>
+        </w:rPr>
+        <w:t>&gt;</w:t>
+      </w:r>
+      <w:bookmarkEnd w:id="15"/>
+    </w:p>
+    <w:p>
+      <w:pPr>
+        <w:jc w:val="both"/>
+      </w:pPr>
+    </w:p>
+    <w:p>
+      <w:pPr>
+        <w:pStyle w:val="Ttulo1"/>
+        <w:rPr>
+          <w:lang w:val="pt-PT"/>
+        </w:rPr>
+      </w:pPr>
+      <w:bookmarkStart w:id="16" w:name="_Toc530225749"/>
+      <w:r>
+        <w:rPr>
+          <w:lang w:val="pt-PT"/>
+        </w:rPr>
         <w:lastRenderedPageBreak/>
-        <w:t>&lt;imagem do circuito e desenho da macro implementada&gt;</w:t>
-      </w:r>
-    </w:p>
-    <w:p>
-      <w:pPr>
-        <w:pStyle w:val="Legenda"/>
-      </w:pPr>
-      <w:bookmarkStart w:id="26" w:name="_Ref468100111"/>
-      <w:bookmarkStart w:id="27" w:name="_Toc530225730"/>
-      <w:r>
-        <w:t xml:space="preserve">Figura </w:t>
-      </w:r>
-      <w:r>
-        <w:rPr>
-          <w:noProof/>
-        </w:rPr>
-        <w:fldChar w:fldCharType="begin"/>
-      </w:r>
-      <w:r>
-        <w:rPr>
-          <w:noProof/>
-        </w:rPr>
-        <w:instrText xml:space="preserve"> SEQ Figura \* ARABIC </w:instrText>
-      </w:r>
-      <w:r>
-        <w:rPr>
-          <w:noProof/>
-        </w:rPr>
-        <w:fldChar w:fldCharType="separate"/>
-      </w:r>
-      <w:r>
-        <w:rPr>
-          <w:noProof/>
-        </w:rPr>
-        <w:t>9</w:t>
-      </w:r>
-      <w:r>
-        <w:rPr>
-          <w:noProof/>
-        </w:rPr>
-        <w:fldChar w:fldCharType="end"/>
-      </w:r>
-      <w:bookmarkEnd w:id="26"/>
-      <w:r>
-        <w:t xml:space="preserve"> – </w:t>
-      </w:r>
-      <w:r>
-        <w:t xml:space="preserve">Macro realizada para implementação do circuito somador de </w:t>
-      </w:r>
-      <w:r>
-        <w:t xml:space="preserve">dois números com </w:t>
-      </w:r>
-      <w:r>
-        <w:t>quatro</w:t>
-      </w:r>
-      <w:r>
-        <w:t xml:space="preserve"> bits</w:t>
-      </w:r>
-      <w:bookmarkEnd w:id="27"/>
-    </w:p>
-    <w:p>
-      <w:pPr>
-        <w:jc w:val="both"/>
-      </w:pPr>
-    </w:p>
-    <w:p>
-      <w:pPr>
-        <w:pStyle w:val="Ttulo2"/>
-      </w:pPr>
-      <w:bookmarkStart w:id="28" w:name="_Toc530225747"/>
-      <w:r>
-        <w:t>Resultados experimentais</w:t>
-      </w:r>
-      <w:bookmarkEnd w:id="28"/>
-    </w:p>
-    <w:p>
-      <w:pPr>
-        <w:jc w:val="both"/>
-      </w:pPr>
-      <w:r>
-        <w:t xml:space="preserve">Na </w:t>
-      </w:r>
-      <w:r>
-        <w:fldChar w:fldCharType="begin"/>
-      </w:r>
-      <w:r>
-        <w:instrText xml:space="preserve"> REF _Ref468100471 \h </w:instrText>
-      </w:r>
-      <w:r>
-        <w:fldChar w:fldCharType="separate"/>
-      </w:r>
-      <w:r>
-        <w:t xml:space="preserve">Figura </w:t>
-      </w:r>
-      <w:r>
-        <w:rPr>
-          <w:noProof/>
-        </w:rPr>
-        <w:t>10</w:t>
-      </w:r>
-      <w:r>
-        <w:fldChar w:fldCharType="end"/>
-      </w:r>
-      <w:r>
-        <w:t xml:space="preserve"> mostra-se o circuito desenvolvido para teste do circuito somador de </w:t>
-      </w:r>
-      <w:r>
-        <w:t>quatro</w:t>
-      </w:r>
-      <w:r>
-        <w:t xml:space="preserve"> bits, utilizando a macro desenvolvida. Nas imagens seguintes ilustra-se o correto </w:t>
-      </w:r>
-      <w:r>
-        <w:t>funcionamento do</w:t>
-      </w:r>
-      <w:r>
-        <w:t xml:space="preserve"> circuito para alguns exemplos das variáveis A e B.</w:t>
-      </w:r>
-    </w:p>
-    <w:p>
-      <w:pPr>
-        <w:jc w:val="both"/>
-      </w:pPr>
-    </w:p>
-    <w:p>
-      <w:pPr>
-        <w:jc w:val="both"/>
-      </w:pPr>
-    </w:p>
-    <w:p>
-      <w:pPr>
-        <w:jc w:val="center"/>
-      </w:pPr>
-      <w:r>
-        <w:rPr>
-          <w:highlight w:val="yellow"/>
-        </w:rPr>
-        <w:t xml:space="preserve">&lt;imagem do circuito utilizado para teste do somador de </w:t>
-      </w:r>
-      <w:r>
-        <w:rPr>
-          <w:highlight w:val="yellow"/>
-        </w:rPr>
-        <w:t>quatro</w:t>
-      </w:r>
-      <w:r>
-        <w:rPr>
-          <w:highlight w:val="yellow"/>
-        </w:rPr>
-        <w:t xml:space="preserve"> bits &gt;</w:t>
-      </w:r>
-    </w:p>
-    <w:p>
-      <w:pPr>
-        <w:pStyle w:val="Legenda"/>
-      </w:pPr>
-      <w:bookmarkStart w:id="29" w:name="_Ref468100471"/>
-      <w:bookmarkStart w:id="30" w:name="_Toc530225731"/>
-      <w:r>
-        <w:t xml:space="preserve">Figura </w:t>
-      </w:r>
-      <w:r>
-        <w:rPr>
-          <w:noProof/>
-        </w:rPr>
-        <w:fldChar w:fldCharType="begin"/>
-      </w:r>
-      <w:r>
-        <w:rPr>
-          <w:noProof/>
-        </w:rPr>
-        <w:instrText xml:space="preserve"> SEQ Figura \* ARABIC </w:instrText>
-      </w:r>
-      <w:r>
-        <w:rPr>
-          <w:noProof/>
-        </w:rPr>
-        <w:fldChar w:fldCharType="separate"/>
-      </w:r>
-      <w:r>
-        <w:rPr>
-          <w:noProof/>
-        </w:rPr>
-        <w:t>10</w:t>
-      </w:r>
-      <w:r>
-        <w:rPr>
-          <w:noProof/>
-        </w:rPr>
-        <w:fldChar w:fldCharType="end"/>
-      </w:r>
-      <w:bookmarkEnd w:id="29"/>
-      <w:r>
-        <w:t xml:space="preserve"> – </w:t>
-      </w:r>
-      <w:r>
-        <w:t xml:space="preserve">Circuito de teste do somador de </w:t>
-      </w:r>
-      <w:r>
-        <w:t>quatro</w:t>
-      </w:r>
-      <w:r>
-        <w:t xml:space="preserve"> bits, realizado com a macro desenvolvida</w:t>
-      </w:r>
-      <w:bookmarkEnd w:id="30"/>
-    </w:p>
-    <w:p>
-      <w:pPr>
-        <w:jc w:val="both"/>
-      </w:pPr>
-    </w:p>
-    <w:p>
-      <w:pPr>
-        <w:jc w:val="both"/>
-      </w:pPr>
-      <w:r>
-        <w:rPr>
-          <w:highlight w:val="yellow"/>
-        </w:rPr>
-        <w:t xml:space="preserve">&lt;Na </w:t>
-      </w:r>
-      <w:proofErr w:type="gramStart"/>
-      <w:r>
-        <w:rPr>
-          <w:highlight w:val="yellow"/>
-        </w:rPr>
-        <w:t>figura….</w:t>
-      </w:r>
-      <w:proofErr w:type="gramEnd"/>
-      <w:r>
-        <w:rPr>
-          <w:highlight w:val="yellow"/>
-        </w:rPr>
-        <w:t>. &gt;</w:t>
-      </w:r>
-    </w:p>
-    <w:p>
-      <w:pPr>
-        <w:jc w:val="center"/>
-      </w:pPr>
-      <w:r>
-        <w:rPr>
-          <w:highlight w:val="yellow"/>
-        </w:rPr>
-        <w:t>&lt;imagem de exemplo de funcionamento do circuito &gt;</w:t>
-      </w:r>
-    </w:p>
-    <w:p>
-      <w:pPr>
-        <w:pStyle w:val="Legenda"/>
-      </w:pPr>
-      <w:bookmarkStart w:id="31" w:name="_Toc530225732"/>
-      <w:r>
-        <w:t xml:space="preserve">Figura </w:t>
-      </w:r>
-      <w:r>
-        <w:rPr>
-          <w:noProof/>
-        </w:rPr>
-        <w:fldChar w:fldCharType="begin"/>
-      </w:r>
-      <w:r>
-        <w:rPr>
-          <w:noProof/>
-        </w:rPr>
-        <w:instrText xml:space="preserve"> SEQ Figura \* ARABIC </w:instrText>
-      </w:r>
-      <w:r>
-        <w:rPr>
-          <w:noProof/>
-        </w:rPr>
-        <w:fldChar w:fldCharType="separate"/>
-      </w:r>
-      <w:r>
-        <w:rPr>
-          <w:noProof/>
-        </w:rPr>
-        <w:t>11</w:t>
-      </w:r>
-      <w:r>
-        <w:rPr>
-          <w:noProof/>
-        </w:rPr>
-        <w:fldChar w:fldCharType="end"/>
-      </w:r>
-      <w:r>
-        <w:t xml:space="preserve"> – </w:t>
-      </w:r>
-      <w:r>
-        <w:t xml:space="preserve">Exemplo de funcionamento do circuito para A = </w:t>
-      </w:r>
-      <w:r>
-        <w:rPr>
-          <w:highlight w:val="yellow"/>
-        </w:rPr>
-        <w:t>&lt;</w:t>
-      </w:r>
-      <w:proofErr w:type="spellStart"/>
-      <w:r>
-        <w:rPr>
-          <w:highlight w:val="yellow"/>
-        </w:rPr>
-        <w:t>xx</w:t>
-      </w:r>
-      <w:proofErr w:type="spellEnd"/>
-      <w:r>
-        <w:rPr>
-          <w:highlight w:val="yellow"/>
-        </w:rPr>
-        <w:t>&gt;</w:t>
-      </w:r>
-      <w:r>
-        <w:t xml:space="preserve"> e B</w:t>
-      </w:r>
-      <w:r>
-        <w:t xml:space="preserve"> </w:t>
-      </w:r>
-      <w:r>
-        <w:t>=</w:t>
-      </w:r>
-      <w:r>
-        <w:t xml:space="preserve"> </w:t>
-      </w:r>
-      <w:r>
-        <w:rPr>
-          <w:highlight w:val="yellow"/>
-        </w:rPr>
-        <w:t>&lt;</w:t>
-      </w:r>
-      <w:proofErr w:type="spellStart"/>
-      <w:r>
-        <w:rPr>
-          <w:highlight w:val="yellow"/>
-        </w:rPr>
-        <w:t>xx</w:t>
-      </w:r>
-      <w:proofErr w:type="spellEnd"/>
-      <w:r>
-        <w:rPr>
-          <w:highlight w:val="yellow"/>
-        </w:rPr>
-        <w:t>&gt;</w:t>
-      </w:r>
-      <w:bookmarkEnd w:id="31"/>
-    </w:p>
-    <w:p>
-      <w:pPr>
-        <w:jc w:val="both"/>
-      </w:pPr>
-    </w:p>
-    <w:p>
-      <w:pPr>
-        <w:jc w:val="center"/>
-      </w:pPr>
-      <w:r>
-        <w:rPr>
-          <w:highlight w:val="yellow"/>
-        </w:rPr>
-        <w:t>&lt;imagem de exemplo de funcionamento do circuito &gt;</w:t>
-      </w:r>
-    </w:p>
-    <w:p>
-      <w:pPr>
-        <w:pStyle w:val="Legenda"/>
-      </w:pPr>
-      <w:bookmarkStart w:id="32" w:name="_Toc530225733"/>
-      <w:r>
-        <w:t xml:space="preserve">Figura </w:t>
-      </w:r>
-      <w:r>
-        <w:rPr>
-          <w:noProof/>
-        </w:rPr>
-        <w:fldChar w:fldCharType="begin"/>
-      </w:r>
-      <w:r>
-        <w:rPr>
-          <w:noProof/>
-        </w:rPr>
-        <w:instrText xml:space="preserve"> SEQ Figura \* ARABIC </w:instrText>
-      </w:r>
-      <w:r>
-        <w:rPr>
-          <w:noProof/>
-        </w:rPr>
-        <w:fldChar w:fldCharType="separate"/>
-      </w:r>
-      <w:r>
-        <w:rPr>
-          <w:noProof/>
-        </w:rPr>
-        <w:t>12</w:t>
-      </w:r>
-      <w:r>
-        <w:rPr>
-          <w:noProof/>
-        </w:rPr>
-        <w:fldChar w:fldCharType="end"/>
-      </w:r>
-      <w:r>
-        <w:t xml:space="preserve"> – </w:t>
-      </w:r>
-      <w:r>
-        <w:t xml:space="preserve">Exemplo de funcionamento do circuito para A = </w:t>
-      </w:r>
-      <w:r>
-        <w:rPr>
-          <w:highlight w:val="yellow"/>
-        </w:rPr>
-        <w:t>&lt;</w:t>
-      </w:r>
-      <w:proofErr w:type="spellStart"/>
-      <w:r>
-        <w:rPr>
-          <w:highlight w:val="yellow"/>
-        </w:rPr>
-        <w:t>xx</w:t>
-      </w:r>
-      <w:proofErr w:type="spellEnd"/>
-      <w:r>
-        <w:rPr>
-          <w:highlight w:val="yellow"/>
-        </w:rPr>
-        <w:t>&gt;</w:t>
-      </w:r>
-      <w:r>
-        <w:t xml:space="preserve"> e B</w:t>
-      </w:r>
-      <w:r>
-        <w:t xml:space="preserve"> </w:t>
-      </w:r>
-      <w:r>
-        <w:t>=</w:t>
-      </w:r>
-      <w:r>
-        <w:t xml:space="preserve"> </w:t>
-      </w:r>
-      <w:r>
-        <w:rPr>
-          <w:highlight w:val="yellow"/>
-        </w:rPr>
-        <w:t>&lt;</w:t>
-      </w:r>
-      <w:proofErr w:type="spellStart"/>
-      <w:r>
-        <w:rPr>
-          <w:highlight w:val="yellow"/>
-        </w:rPr>
-        <w:t>xx</w:t>
-      </w:r>
-      <w:proofErr w:type="spellEnd"/>
-      <w:r>
-        <w:rPr>
-          <w:highlight w:val="yellow"/>
-        </w:rPr>
-        <w:t>&gt;</w:t>
-      </w:r>
-      <w:bookmarkEnd w:id="32"/>
-    </w:p>
-    <w:p>
-      <w:pPr>
-        <w:jc w:val="both"/>
-      </w:pPr>
-    </w:p>
-    <w:p>
-      <w:pPr>
-        <w:pStyle w:val="Ttulo1"/>
+        <w:t>Conclus</w:t>
+      </w:r>
+      <w:r>
         <w:rPr>
           <w:lang w:val="pt-PT"/>
         </w:rPr>
-      </w:pPr>
-      <w:bookmarkStart w:id="33" w:name="_Toc530225748"/>
-      <w:r>
-        <w:rPr>
-          <w:lang w:val="pt-PT"/>
-        </w:rPr>
-        <w:t xml:space="preserve">Implementação do Circuito 3 (multiplicador de </w:t>
-      </w:r>
-      <w:r>
-        <w:rPr>
-          <w:lang w:val="pt-PT"/>
-        </w:rPr>
-        <w:t>quatro</w:t>
-      </w:r>
-      <w:r>
-        <w:rPr>
-          <w:lang w:val="pt-PT"/>
-        </w:rPr>
-        <w:t xml:space="preserve"> bits)</w:t>
-      </w:r>
-      <w:bookmarkEnd w:id="33"/>
-    </w:p>
-    <w:p>
-      <w:pPr>
-        <w:jc w:val="both"/>
-      </w:pPr>
-      <w:r>
-        <w:rPr>
-          <w:highlight w:val="yellow"/>
-        </w:rPr>
-        <w:t>&lt;</w:t>
-      </w:r>
-      <w:r>
-        <w:rPr>
-          <w:highlight w:val="yellow"/>
-        </w:rPr>
-        <w:t>Seguir os passos das secções anteriores!!</w:t>
-      </w:r>
-      <w:r>
-        <w:rPr>
-          <w:highlight w:val="yellow"/>
-        </w:rPr>
-        <w:t>&gt;</w:t>
-      </w:r>
-    </w:p>
-    <w:p>
-      <w:pPr>
-        <w:jc w:val="both"/>
-      </w:pPr>
-    </w:p>
-    <w:p>
-      <w:pPr>
-        <w:pStyle w:val="Ttulo1"/>
-        <w:rPr>
-          <w:lang w:val="pt-PT"/>
-        </w:rPr>
-      </w:pPr>
-      <w:bookmarkStart w:id="34" w:name="_Toc530225749"/>
-      <w:r>
-        <w:rPr>
-          <w:lang w:val="pt-PT"/>
-        </w:rPr>
-        <w:t>Conclus</w:t>
-      </w:r>
-      <w:r>
-        <w:rPr>
-          <w:lang w:val="pt-PT"/>
-        </w:rPr>
         <w:t>ões</w:t>
       </w:r>
-      <w:bookmarkEnd w:id="34"/>
+      <w:bookmarkEnd w:id="16"/>
     </w:p>
     <w:p>
       <w:pPr>
@@ -6156,7 +4856,7 @@
       </w:pPr>
     </w:pPrDefault>
   </w:docDefaults>
-  <w:latentStyles w:defLockedState="0" w:defUIPriority="99" w:defSemiHidden="0" w:defUnhideWhenUsed="0" w:defQFormat="0" w:count="375">
+  <w:latentStyles w:defLockedState="0" w:defUIPriority="99" w:defSemiHidden="0" w:defUnhideWhenUsed="0" w:defQFormat="0" w:count="376">
     <w:lsdException w:name="Normal" w:uiPriority="0" w:qFormat="1"/>
     <w:lsdException w:name="heading 1" w:uiPriority="9" w:qFormat="1"/>
     <w:lsdException w:name="heading 2" w:semiHidden="1" w:uiPriority="9" w:unhideWhenUsed="1" w:qFormat="1"/>
@@ -6262,7 +4962,6 @@
     <w:lsdException w:name="HTML Sample" w:semiHidden="1" w:unhideWhenUsed="1"/>
     <w:lsdException w:name="HTML Typewriter" w:semiHidden="1" w:unhideWhenUsed="1"/>
     <w:lsdException w:name="HTML Variable" w:semiHidden="1" w:unhideWhenUsed="1"/>
-    <w:lsdException w:name="Normal Table" w:semiHidden="1" w:unhideWhenUsed="1"/>
     <w:lsdException w:name="annotation subject" w:semiHidden="1" w:unhideWhenUsed="1"/>
     <w:lsdException w:name="No List" w:semiHidden="1" w:unhideWhenUsed="1"/>
     <w:lsdException w:name="Outline List 1" w:semiHidden="1" w:unhideWhenUsed="1"/>
@@ -6309,10 +5008,8 @@
     <w:lsdException w:name="Table Subtle 2" w:semiHidden="1" w:unhideWhenUsed="1"/>
     <w:lsdException w:name="Table Web 1" w:semiHidden="1" w:unhideWhenUsed="1"/>
     <w:lsdException w:name="Table Web 2" w:semiHidden="1" w:unhideWhenUsed="1"/>
-    <w:lsdException w:name="Table Web 3" w:semiHidden="1" w:unhideWhenUsed="1"/>
     <w:lsdException w:name="Balloon Text" w:semiHidden="1" w:unhideWhenUsed="1"/>
     <w:lsdException w:name="Table Grid" w:uiPriority="59"/>
-    <w:lsdException w:name="Table Theme" w:semiHidden="1" w:unhideWhenUsed="1"/>
     <w:lsdException w:name="Placeholder Text" w:semiHidden="1"/>
     <w:lsdException w:name="No Spacing" w:uiPriority="1" w:qFormat="1"/>
     <w:lsdException w:name="Light Shading" w:uiPriority="60"/>
@@ -6532,6 +5229,7 @@
     <w:lsdException w:name="Smart Hyperlink" w:semiHidden="1" w:unhideWhenUsed="1"/>
     <w:lsdException w:name="Hashtag" w:semiHidden="1" w:unhideWhenUsed="1"/>
     <w:lsdException w:name="Unresolved Mention" w:semiHidden="1" w:unhideWhenUsed="1"/>
+    <w:lsdException w:name="Smart Link" w:semiHidden="1" w:unhideWhenUsed="1"/>
   </w:latentStyles>
   <w:style w:type="paragraph" w:default="1" w:styleId="Normal">
     <w:name w:val="Normal"/>
@@ -7259,7 +5957,7 @@
 </file>
 
 <file path=customXml/itemProps1.xml><?xml version="1.0" encoding="utf-8"?>
-<ds:datastoreItem xmlns:ds="http://schemas.openxmlformats.org/officeDocument/2006/customXml" ds:itemID="{13989A2F-CB29-4F00-8E69-70880710F840}">
+<ds:datastoreItem xmlns:ds="http://schemas.openxmlformats.org/officeDocument/2006/customXml" ds:itemID="{3AFD8F04-D66A-45CE-A645-A07D1450EFA5}">
   <ds:schemaRefs>
     <ds:schemaRef ds:uri="http://schemas.openxmlformats.org/officeDocument/2006/bibliography"/>
   </ds:schemaRefs>

</xml_diff>